<commit_message>
integrate nodeJs in dotnet, add digicube and colleagues
</commit_message>
<xml_diff>
--- a/iamimrankhan95_1812230100.docx
+++ b/iamimrankhan95_1812230100.docx
@@ -128,7 +128,33 @@
                 <w:sz w:val="20"/>
                 <w:szCs w:val="20"/>
               </w:rPr>
-              <w:t xml:space="preserve">| Angular </w:t>
+              <w:t xml:space="preserve">| </w:t>
+            </w:r>
+            <w:r>
+              <w:rPr>
+                <w:rFonts w:ascii="Consolas" w:eastAsia="Calibri" w:hAnsi="Consolas" w:cs="Red Hat Mono"/>
+                <w:b/>
+                <w:bCs/>
+                <w:caps w:val="0"/>
+                <w:color w:val="000000" w:themeColor="text1"/>
+                <w:kern w:val="0"/>
+                <w:sz w:val="20"/>
+                <w:szCs w:val="20"/>
+              </w:rPr>
+              <w:t xml:space="preserve">NodeJs | </w:t>
+            </w:r>
+            <w:r>
+              <w:rPr>
+                <w:rFonts w:ascii="Consolas" w:eastAsia="Calibri" w:hAnsi="Consolas" w:cs="Red Hat Mono"/>
+                <w:b/>
+                <w:bCs/>
+                <w:caps w:val="0"/>
+                <w:color w:val="000000" w:themeColor="text1"/>
+                <w:kern w:val="0"/>
+                <w:sz w:val="20"/>
+                <w:szCs w:val="20"/>
+              </w:rPr>
+              <w:t xml:space="preserve">Angular </w:t>
             </w:r>
             <w:r>
               <w:rPr>
@@ -844,7 +870,6 @@
               </w:rPr>
               <w:t>/</w:t>
             </w:r>
-            <w:proofErr w:type="spellStart"/>
             <w:r>
               <w:rPr>
                 <w:rFonts w:eastAsia="Calibri" w:cstheme="minorHAnsi"/>
@@ -879,9 +904,25 @@
                 <w:color w:val="404040"/>
                 <w:szCs w:val="22"/>
               </w:rPr>
-              <w:t>et</w:t>
-            </w:r>
-            <w:proofErr w:type="spellEnd"/>
+              <w:t xml:space="preserve">et </w:t>
+            </w:r>
+            <w:r>
+              <w:rPr>
+                <w:rFonts w:eastAsia="Calibri" w:cstheme="minorHAnsi"/>
+                <w:b/>
+                <w:color w:val="404040"/>
+                <w:szCs w:val="22"/>
+              </w:rPr>
+              <w:t>Core,</w:t>
+            </w:r>
+            <w:r>
+              <w:rPr>
+                <w:rFonts w:eastAsia="Calibri" w:cstheme="minorHAnsi"/>
+                <w:color w:val="404040"/>
+                <w:szCs w:val="22"/>
+              </w:rPr>
+              <w:t xml:space="preserve"> Entity Framework Core,</w:t>
+            </w:r>
             <w:r>
               <w:rPr>
                 <w:rFonts w:eastAsia="Calibri" w:cstheme="minorHAnsi"/>
@@ -894,46 +935,26 @@
             <w:r>
               <w:rPr>
                 <w:rFonts w:eastAsia="Calibri" w:cstheme="minorHAnsi"/>
-                <w:b/>
-                <w:color w:val="404040"/>
-                <w:szCs w:val="22"/>
-              </w:rPr>
-              <w:t>Core,</w:t>
-            </w:r>
-            <w:r>
-              <w:rPr>
-                <w:rFonts w:eastAsia="Calibri" w:cstheme="minorHAnsi"/>
-                <w:color w:val="404040"/>
-                <w:szCs w:val="22"/>
-              </w:rPr>
-              <w:t xml:space="preserve"> Entity Framework Core,</w:t>
-            </w:r>
-            <w:r>
-              <w:rPr>
-                <w:rFonts w:eastAsia="Calibri" w:cstheme="minorHAnsi"/>
-                <w:b/>
+                <w:color w:val="404040"/>
+                <w:szCs w:val="22"/>
+              </w:rPr>
+              <w:t>gRPC,</w:t>
+            </w:r>
+            <w:r>
+              <w:rPr>
+                <w:rFonts w:eastAsia="Calibri" w:cstheme="minorHAnsi"/>
                 <w:color w:val="404040"/>
                 <w:szCs w:val="22"/>
               </w:rPr>
               <w:t xml:space="preserve"> </w:t>
             </w:r>
-            <w:proofErr w:type="spellStart"/>
-            <w:r>
-              <w:rPr>
-                <w:rFonts w:eastAsia="Calibri" w:cstheme="minorHAnsi"/>
-                <w:color w:val="404040"/>
-                <w:szCs w:val="22"/>
-              </w:rPr>
-              <w:t>gRPC</w:t>
-            </w:r>
-            <w:proofErr w:type="spellEnd"/>
-            <w:r>
-              <w:rPr>
-                <w:rFonts w:eastAsia="Calibri" w:cstheme="minorHAnsi"/>
-                <w:color w:val="404040"/>
-                <w:szCs w:val="22"/>
-              </w:rPr>
-              <w:t>,</w:t>
+            <w:r>
+              <w:rPr>
+                <w:rFonts w:eastAsia="Calibri" w:cstheme="minorHAnsi"/>
+                <w:color w:val="404040"/>
+                <w:szCs w:val="22"/>
+              </w:rPr>
+              <w:t>Express.js, Next.js,</w:t>
             </w:r>
             <w:r>
               <w:rPr>
@@ -946,22 +967,6 @@
             <w:r>
               <w:rPr>
                 <w:rFonts w:eastAsia="Calibri" w:cstheme="minorHAnsi"/>
-                <w:color w:val="404040"/>
-                <w:szCs w:val="22"/>
-              </w:rPr>
-              <w:t>Express.js, Next.js,</w:t>
-            </w:r>
-            <w:r>
-              <w:rPr>
-                <w:rFonts w:eastAsia="Calibri" w:cstheme="minorHAnsi"/>
-                <w:color w:val="404040"/>
-                <w:szCs w:val="22"/>
-              </w:rPr>
-              <w:t xml:space="preserve"> </w:t>
-            </w:r>
-            <w:r>
-              <w:rPr>
-                <w:rFonts w:eastAsia="Calibri" w:cstheme="minorHAnsi"/>
                 <w:b/>
                 <w:bCs/>
                 <w:color w:val="404040"/>
@@ -975,54 +980,8 @@
                 <w:color w:val="404040"/>
                 <w:szCs w:val="22"/>
               </w:rPr>
-              <w:t xml:space="preserve">, </w:t>
-            </w:r>
-            <w:proofErr w:type="spellStart"/>
-            <w:r>
-              <w:rPr>
-                <w:rFonts w:eastAsia="Calibri" w:cstheme="minorHAnsi"/>
-                <w:color w:val="404040"/>
-                <w:szCs w:val="22"/>
-              </w:rPr>
-              <w:t>NgRx</w:t>
-            </w:r>
-            <w:proofErr w:type="spellEnd"/>
-            <w:r>
-              <w:rPr>
-                <w:rFonts w:eastAsia="Calibri" w:cstheme="minorHAnsi"/>
-                <w:color w:val="404040"/>
-                <w:szCs w:val="22"/>
-              </w:rPr>
-              <w:t xml:space="preserve">, </w:t>
-            </w:r>
-            <w:proofErr w:type="spellStart"/>
-            <w:r>
-              <w:rPr>
-                <w:rFonts w:eastAsia="Calibri" w:cstheme="minorHAnsi"/>
-                <w:color w:val="404040"/>
-                <w:szCs w:val="22"/>
-              </w:rPr>
-              <w:t>MSUnit</w:t>
-            </w:r>
-            <w:proofErr w:type="spellEnd"/>
-            <w:r>
-              <w:rPr>
-                <w:rFonts w:eastAsia="Calibri" w:cstheme="minorHAnsi"/>
-                <w:color w:val="404040"/>
-                <w:szCs w:val="22"/>
-              </w:rPr>
-              <w:t xml:space="preserve">, Socket.io, </w:t>
-            </w:r>
-            <w:proofErr w:type="spellStart"/>
-            <w:r>
-              <w:rPr>
-                <w:rFonts w:eastAsia="Calibri" w:cstheme="minorHAnsi"/>
-                <w:color w:val="404040"/>
-                <w:szCs w:val="22"/>
-              </w:rPr>
-              <w:t>MochaJs</w:t>
-            </w:r>
-            <w:proofErr w:type="spellEnd"/>
+              <w:t>, NgRx, MSUnit, Socket.io, MochaJs</w:t>
+            </w:r>
           </w:p>
           <w:p>
             <w:pPr>
@@ -1061,70 +1020,14 @@
               </w:rPr>
               <w:t xml:space="preserve"> </w:t>
             </w:r>
-            <w:proofErr w:type="spellStart"/>
-            <w:r>
-              <w:rPr>
-                <w:rFonts w:eastAsia="Calibri" w:cstheme="minorHAnsi"/>
-                <w:color w:val="404040"/>
-                <w:szCs w:val="22"/>
-              </w:rPr>
-              <w:t>SignalR</w:t>
-            </w:r>
-            <w:proofErr w:type="spellEnd"/>
-            <w:r>
-              <w:rPr>
-                <w:rFonts w:eastAsia="Calibri" w:cstheme="minorHAnsi"/>
-                <w:color w:val="404040"/>
-                <w:szCs w:val="22"/>
-              </w:rPr>
-              <w:t xml:space="preserve">, Mongoose, </w:t>
-            </w:r>
-            <w:proofErr w:type="spellStart"/>
-            <w:r>
-              <w:rPr>
-                <w:rFonts w:eastAsia="Calibri" w:cstheme="minorHAnsi"/>
-                <w:color w:val="404040"/>
-                <w:szCs w:val="22"/>
-              </w:rPr>
-              <w:t>RxJS</w:t>
-            </w:r>
-            <w:proofErr w:type="spellEnd"/>
-            <w:r>
-              <w:rPr>
-                <w:rFonts w:eastAsia="Calibri" w:cstheme="minorHAnsi"/>
-                <w:color w:val="404040"/>
-                <w:szCs w:val="22"/>
-              </w:rPr>
-              <w:t xml:space="preserve">, TensorFlow, </w:t>
-            </w:r>
-            <w:proofErr w:type="spellStart"/>
-            <w:r>
-              <w:rPr>
-                <w:rFonts w:eastAsia="Calibri" w:cstheme="minorHAnsi"/>
-                <w:color w:val="404040"/>
-                <w:szCs w:val="22"/>
-              </w:rPr>
-              <w:t>Keras</w:t>
-            </w:r>
-            <w:proofErr w:type="spellEnd"/>
-            <w:r>
-              <w:rPr>
-                <w:rFonts w:eastAsia="Calibri" w:cstheme="minorHAnsi"/>
-                <w:color w:val="404040"/>
-                <w:szCs w:val="22"/>
-              </w:rPr>
-              <w:t xml:space="preserve">, </w:t>
-            </w:r>
-            <w:proofErr w:type="spellStart"/>
-            <w:r>
-              <w:rPr>
-                <w:rFonts w:eastAsia="Calibri" w:cstheme="minorHAnsi"/>
-                <w:color w:val="404040"/>
-                <w:szCs w:val="22"/>
-              </w:rPr>
-              <w:t>chaiJs</w:t>
-            </w:r>
-            <w:proofErr w:type="spellEnd"/>
+            <w:r>
+              <w:rPr>
+                <w:rFonts w:eastAsia="Calibri" w:cstheme="minorHAnsi"/>
+                <w:color w:val="404040"/>
+                <w:szCs w:val="22"/>
+              </w:rPr>
+              <w:t>SignalR, Mongoose, RxJS, TensorFlow, Keras, chaiJs</w:t>
+            </w:r>
           </w:p>
           <w:p>
             <w:pPr>
@@ -1172,7 +1075,6 @@
               </w:rPr>
               <w:t xml:space="preserve"> </w:t>
             </w:r>
-            <w:proofErr w:type="spellStart"/>
             <w:r>
               <w:rPr>
                 <w:rFonts w:eastAsia="Calibri" w:cstheme="minorHAnsi"/>
@@ -1203,7 +1105,6 @@
               </w:rPr>
               <w:t>s</w:t>
             </w:r>
-            <w:proofErr w:type="spellEnd"/>
             <w:r>
               <w:rPr>
                 <w:rFonts w:eastAsia="Calibri" w:cstheme="minorHAnsi"/>
@@ -1238,25 +1139,7 @@
                 <w:color w:val="404040"/>
                 <w:szCs w:val="22"/>
               </w:rPr>
-              <w:t xml:space="preserve">SharePoint, Ms Graph </w:t>
-            </w:r>
-            <w:proofErr w:type="spellStart"/>
-            <w:r>
-              <w:rPr>
-                <w:rFonts w:eastAsia="Calibri" w:cstheme="minorHAnsi"/>
-                <w:color w:val="404040"/>
-                <w:szCs w:val="22"/>
-              </w:rPr>
-              <w:t>Api</w:t>
-            </w:r>
-            <w:proofErr w:type="spellEnd"/>
-            <w:r>
-              <w:rPr>
-                <w:rFonts w:eastAsia="Calibri" w:cstheme="minorHAnsi"/>
-                <w:color w:val="404040"/>
-                <w:szCs w:val="22"/>
-              </w:rPr>
-              <w:t>, Firebase</w:t>
+              <w:t>SharePoint, Ms Graph Api, Firebase</w:t>
             </w:r>
             <w:r>
               <w:rPr>
@@ -1393,7 +1276,6 @@
               </w:rPr>
               <w:t xml:space="preserve"> </w:t>
             </w:r>
-            <w:proofErr w:type="spellStart"/>
             <w:r>
               <w:rPr>
                 <w:rFonts w:eastAsia="Calibri"/>
@@ -1419,17 +1301,7 @@
                 <w:color w:val="404040"/>
                 <w:szCs w:val="22"/>
               </w:rPr>
-              <w:t>SQL</w:t>
-            </w:r>
-            <w:proofErr w:type="spellEnd"/>
-            <w:r>
-              <w:rPr>
-                <w:rFonts w:eastAsia="Calibri"/>
-                <w:bCs/>
-                <w:color w:val="404040"/>
-                <w:szCs w:val="22"/>
-              </w:rPr>
-              <w:t>, PostgreSQL, MongoDB</w:t>
+              <w:t>SQL, PostgreSQL, MongoDB</w:t>
             </w:r>
             <w:r>
               <w:rPr>
@@ -1600,16 +1472,7 @@
                 <w:color w:val="404040"/>
                 <w:szCs w:val="22"/>
               </w:rPr>
-              <w:t xml:space="preserve">Data Factory, </w:t>
-            </w:r>
-            <w:proofErr w:type="spellStart"/>
-            <w:r>
-              <w:rPr>
-                <w:rFonts w:eastAsia="Calibri" w:cstheme="minorHAnsi"/>
-                <w:color w:val="404040"/>
-                <w:szCs w:val="22"/>
-              </w:rPr>
-              <w:t>Cosmo</w:t>
+              <w:t>Data Factory, Cosmo</w:t>
             </w:r>
             <w:r>
               <w:rPr>
@@ -1627,7 +1490,6 @@
               </w:rPr>
               <w:t>DB</w:t>
             </w:r>
-            <w:proofErr w:type="spellEnd"/>
           </w:p>
           <w:p/>
         </w:tc>
@@ -1843,6 +1705,28 @@
                 <w:sz w:val="20"/>
                 <w:szCs w:val="20"/>
               </w:rPr>
+              <w:t xml:space="preserve">NodeJs, </w:t>
+            </w:r>
+            <w:r>
+              <w:rPr>
+                <w:rFonts w:asciiTheme="minorHAnsi" w:eastAsia="Calibri" w:hAnsiTheme="minorHAnsi" w:cstheme="minorHAnsi"/>
+                <w:b/>
+                <w:bCs/>
+                <w:color w:val="404040"/>
+                <w:sz w:val="20"/>
+                <w:szCs w:val="20"/>
+              </w:rPr>
+              <w:t xml:space="preserve">Angular, </w:t>
+            </w:r>
+            <w:r>
+              <w:rPr>
+                <w:rFonts w:asciiTheme="minorHAnsi" w:eastAsia="Calibri" w:hAnsiTheme="minorHAnsi" w:cstheme="minorHAnsi"/>
+                <w:b/>
+                <w:bCs/>
+                <w:color w:val="404040"/>
+                <w:sz w:val="20"/>
+                <w:szCs w:val="20"/>
+              </w:rPr>
               <w:t>Python.</w:t>
             </w:r>
           </w:p>
@@ -2227,6 +2111,77 @@
           </w:p>
           <w:p>
             <w:pPr>
+              <w:pStyle w:val="ListParagraph"/>
+              <w:numPr>
+                <w:ilvl w:val="0"/>
+                <w:numId w:val="2"/>
+              </w:numPr>
+              <w:pBdr>
+                <w:top w:val="nil"/>
+                <w:left w:val="nil"/>
+                <w:bottom w:val="nil"/>
+                <w:right w:val="nil"/>
+                <w:between w:val="nil"/>
+              </w:pBdr>
+              <w:rPr>
+                <w:rFonts w:asciiTheme="minorHAnsi" w:eastAsia="Calibri" w:hAnsiTheme="minorHAnsi" w:cstheme="minorHAnsi"/>
+                <w:color w:val="404040"/>
+                <w:sz w:val="20"/>
+                <w:szCs w:val="20"/>
+              </w:rPr>
+            </w:pPr>
+            <w:r>
+              <w:rPr>
+                <w:rFonts w:asciiTheme="minorHAnsi" w:eastAsia="Calibri" w:hAnsiTheme="minorHAnsi" w:cstheme="minorHAnsi"/>
+                <w:color w:val="404040"/>
+                <w:sz w:val="20"/>
+                <w:szCs w:val="20"/>
+              </w:rPr>
+              <w:t xml:space="preserve">Update framework and redeploy legacy project like </w:t>
+            </w:r>
+            <w:r>
+              <w:rPr>
+                <w:rFonts w:asciiTheme="minorHAnsi" w:eastAsia="Calibri" w:hAnsiTheme="minorHAnsi" w:cstheme="minorHAnsi"/>
+                <w:b/>
+                <w:bCs/>
+                <w:color w:val="404040"/>
+                <w:sz w:val="20"/>
+                <w:szCs w:val="20"/>
+              </w:rPr>
+              <w:t>DigiCube</w:t>
+            </w:r>
+            <w:r>
+              <w:rPr>
+                <w:rFonts w:asciiTheme="minorHAnsi" w:eastAsia="Calibri" w:hAnsiTheme="minorHAnsi" w:cstheme="minorHAnsi"/>
+                <w:b/>
+                <w:bCs/>
+                <w:color w:val="404040"/>
+                <w:sz w:val="20"/>
+                <w:szCs w:val="20"/>
+              </w:rPr>
+              <w:t xml:space="preserve"> </w:t>
+            </w:r>
+            <w:r>
+              <w:rPr>
+                <w:rFonts w:asciiTheme="minorHAnsi" w:eastAsia="Calibri" w:hAnsiTheme="minorHAnsi" w:cstheme="minorHAnsi"/>
+                <w:color w:val="404040"/>
+                <w:sz w:val="20"/>
+                <w:szCs w:val="20"/>
+              </w:rPr>
+              <w:t xml:space="preserve">in the new </w:t>
+            </w:r>
+            <w:r>
+              <w:rPr>
+                <w:rFonts w:asciiTheme="minorHAnsi" w:eastAsia="Calibri" w:hAnsiTheme="minorHAnsi" w:cstheme="minorHAnsi"/>
+                <w:color w:val="404040"/>
+                <w:sz w:val="20"/>
+                <w:szCs w:val="20"/>
+              </w:rPr>
+              <w:t>server.</w:t>
+            </w:r>
+          </w:p>
+          <w:p>
+            <w:pPr>
               <w:pBdr>
                 <w:top w:val="nil"/>
                 <w:left w:val="nil"/>
@@ -2359,9 +2314,8 @@
                 <w:sz w:val="20"/>
                 <w:szCs w:val="20"/>
               </w:rPr>
-              <w:t xml:space="preserve">, </w:t>
-            </w:r>
-            <w:proofErr w:type="spellStart"/>
+              <w:t>,</w:t>
+            </w:r>
             <w:r>
               <w:rPr>
                 <w:rFonts w:asciiTheme="minorHAnsi" w:eastAsia="Calibri" w:hAnsiTheme="minorHAnsi" w:cstheme="minorHAnsi"/>
@@ -2369,9 +2323,8 @@
                 <w:sz w:val="20"/>
                 <w:szCs w:val="20"/>
               </w:rPr>
-              <w:t>MsSQL</w:t>
-            </w:r>
-            <w:proofErr w:type="spellEnd"/>
+              <w:t xml:space="preserve"> NodeJs,</w:t>
+            </w:r>
             <w:r>
               <w:rPr>
                 <w:rFonts w:asciiTheme="minorHAnsi" w:eastAsia="Calibri" w:hAnsiTheme="minorHAnsi" w:cstheme="minorHAnsi"/>
@@ -2379,7 +2332,7 @@
                 <w:sz w:val="20"/>
                 <w:szCs w:val="20"/>
               </w:rPr>
-              <w:t xml:space="preserve">, Azure function, Angular.js, </w:t>
+              <w:t xml:space="preserve"> MsSQL, Azure function, Angular.js, </w:t>
             </w:r>
           </w:p>
           <w:p>
@@ -2403,7 +2356,6 @@
                 <w:szCs w:val="20"/>
               </w:rPr>
             </w:pPr>
-            <w:proofErr w:type="spellStart"/>
             <w:r>
               <w:rPr>
                 <w:rFonts w:asciiTheme="minorHAnsi" w:eastAsia="Calibri" w:hAnsiTheme="minorHAnsi" w:cstheme="minorHAnsi"/>
@@ -2413,19 +2365,7 @@
                 <w:sz w:val="20"/>
                 <w:szCs w:val="20"/>
               </w:rPr>
-              <w:t>Saasifier</w:t>
-            </w:r>
-            <w:proofErr w:type="spellEnd"/>
-            <w:r>
-              <w:rPr>
-                <w:rFonts w:asciiTheme="minorHAnsi" w:eastAsia="Calibri" w:hAnsiTheme="minorHAnsi" w:cstheme="minorHAnsi"/>
-                <w:b/>
-                <w:bCs/>
-                <w:color w:val="000000"/>
-                <w:sz w:val="20"/>
-                <w:szCs w:val="20"/>
-              </w:rPr>
-              <w:t>:</w:t>
+              <w:t>Saasifier:</w:t>
             </w:r>
             <w:r>
               <w:rPr>
@@ -2568,6 +2508,241 @@
                 <w:szCs w:val="20"/>
               </w:rPr>
               <w:t>, Gateway, Service Discovery, Python, .Net</w:t>
+            </w:r>
+            <w:r>
+              <w:rPr>
+                <w:rFonts w:asciiTheme="minorHAnsi" w:eastAsia="Calibri" w:hAnsiTheme="minorHAnsi" w:cstheme="minorHAnsi"/>
+                <w:color w:val="000000"/>
+                <w:sz w:val="20"/>
+                <w:szCs w:val="20"/>
+              </w:rPr>
+              <w:t>, NodeJS</w:t>
+            </w:r>
+          </w:p>
+          <w:p>
+            <w:pPr>
+              <w:pStyle w:val="ListParagraph"/>
+              <w:numPr>
+                <w:ilvl w:val="0"/>
+                <w:numId w:val="10"/>
+              </w:numPr>
+              <w:pBdr>
+                <w:top w:val="nil"/>
+                <w:left w:val="nil"/>
+                <w:bottom w:val="nil"/>
+                <w:right w:val="nil"/>
+                <w:between w:val="nil"/>
+              </w:pBdr>
+              <w:rPr>
+                <w:rFonts w:asciiTheme="minorHAnsi" w:eastAsia="Calibri" w:hAnsiTheme="minorHAnsi" w:cstheme="minorHAnsi"/>
+                <w:color w:val="000000"/>
+                <w:sz w:val="20"/>
+                <w:szCs w:val="20"/>
+              </w:rPr>
+            </w:pPr>
+            <w:r>
+              <w:rPr>
+                <w:rFonts w:asciiTheme="minorHAnsi" w:eastAsia="Calibri" w:hAnsiTheme="minorHAnsi" w:cstheme="minorHAnsi"/>
+                <w:b/>
+                <w:bCs/>
+                <w:color w:val="000000"/>
+                <w:sz w:val="20"/>
+                <w:szCs w:val="20"/>
+              </w:rPr>
+              <w:t xml:space="preserve">DigiCube: </w:t>
+            </w:r>
+          </w:p>
+          <w:p>
+            <w:pPr>
+              <w:pStyle w:val="ListParagraph"/>
+              <w:pBdr>
+                <w:top w:val="nil"/>
+                <w:left w:val="nil"/>
+                <w:bottom w:val="nil"/>
+                <w:right w:val="nil"/>
+                <w:between w:val="nil"/>
+              </w:pBdr>
+              <w:ind w:left="1440"/>
+              <w:rPr>
+                <w:rFonts w:asciiTheme="minorHAnsi" w:eastAsia="Calibri" w:hAnsiTheme="minorHAnsi" w:cstheme="minorHAnsi"/>
+                <w:color w:val="000000"/>
+                <w:sz w:val="20"/>
+                <w:szCs w:val="20"/>
+              </w:rPr>
+            </w:pPr>
+            <w:r>
+              <w:rPr>
+                <w:rFonts w:asciiTheme="minorHAnsi" w:eastAsia="Calibri" w:hAnsiTheme="minorHAnsi" w:cstheme="minorHAnsi"/>
+                <w:b/>
+                <w:bCs/>
+                <w:color w:val="000000"/>
+                <w:sz w:val="20"/>
+                <w:szCs w:val="20"/>
+              </w:rPr>
+              <w:t>Stack:</w:t>
+            </w:r>
+            <w:r>
+              <w:rPr>
+                <w:rFonts w:asciiTheme="minorHAnsi" w:eastAsia="Calibri" w:hAnsiTheme="minorHAnsi" w:cstheme="minorHAnsi"/>
+                <w:color w:val="000000"/>
+                <w:sz w:val="20"/>
+                <w:szCs w:val="20"/>
+              </w:rPr>
+              <w:t xml:space="preserve"> </w:t>
+            </w:r>
+            <w:r>
+              <w:rPr>
+                <w:rFonts w:asciiTheme="minorHAnsi" w:eastAsia="Calibri" w:hAnsiTheme="minorHAnsi" w:cstheme="minorHAnsi"/>
+                <w:color w:val="000000"/>
+                <w:sz w:val="20"/>
+                <w:szCs w:val="20"/>
+              </w:rPr>
+              <w:t>Asp</w:t>
+            </w:r>
+            <w:r>
+              <w:rPr>
+                <w:rFonts w:asciiTheme="minorHAnsi" w:eastAsia="Calibri" w:hAnsiTheme="minorHAnsi" w:cstheme="minorHAnsi"/>
+                <w:color w:val="000000"/>
+                <w:sz w:val="20"/>
+                <w:szCs w:val="20"/>
+              </w:rPr>
+              <w:t>.Net 6, MsSQL</w:t>
+            </w:r>
+          </w:p>
+          <w:p>
+            <w:pPr>
+              <w:pStyle w:val="ListParagraph"/>
+              <w:numPr>
+                <w:ilvl w:val="0"/>
+                <w:numId w:val="10"/>
+              </w:numPr>
+              <w:pBdr>
+                <w:top w:val="nil"/>
+                <w:left w:val="nil"/>
+                <w:bottom w:val="nil"/>
+                <w:right w:val="nil"/>
+                <w:between w:val="nil"/>
+              </w:pBdr>
+              <w:rPr>
+                <w:rFonts w:asciiTheme="minorHAnsi" w:eastAsia="Calibri" w:hAnsiTheme="minorHAnsi" w:cstheme="minorHAnsi"/>
+                <w:b/>
+                <w:bCs/>
+                <w:color w:val="000000"/>
+                <w:sz w:val="20"/>
+                <w:szCs w:val="20"/>
+              </w:rPr>
+            </w:pPr>
+            <w:r>
+              <w:rPr>
+                <w:rFonts w:asciiTheme="minorHAnsi" w:eastAsia="Calibri" w:hAnsiTheme="minorHAnsi" w:cstheme="minorHAnsi"/>
+                <w:b/>
+                <w:bCs/>
+                <w:color w:val="000000"/>
+                <w:sz w:val="20"/>
+                <w:szCs w:val="20"/>
+              </w:rPr>
+              <w:t>Colleague</w:t>
+            </w:r>
+            <w:r>
+              <w:rPr>
+                <w:rFonts w:asciiTheme="minorHAnsi" w:eastAsia="Calibri" w:hAnsiTheme="minorHAnsi" w:cstheme="minorHAnsi"/>
+                <w:b/>
+                <w:bCs/>
+                <w:color w:val="000000"/>
+                <w:sz w:val="20"/>
+                <w:szCs w:val="20"/>
+              </w:rPr>
+              <w:t>s</w:t>
+            </w:r>
+            <w:r>
+              <w:rPr>
+                <w:rFonts w:asciiTheme="minorHAnsi" w:eastAsia="Calibri" w:hAnsiTheme="minorHAnsi" w:cstheme="minorHAnsi"/>
+                <w:b/>
+                <w:bCs/>
+                <w:color w:val="000000"/>
+                <w:sz w:val="20"/>
+                <w:szCs w:val="20"/>
+              </w:rPr>
+              <w:t>:</w:t>
+            </w:r>
+            <w:r>
+              <w:rPr>
+                <w:rFonts w:asciiTheme="minorHAnsi" w:eastAsia="Calibri" w:hAnsiTheme="minorHAnsi" w:cstheme="minorHAnsi"/>
+                <w:b/>
+                <w:bCs/>
+                <w:color w:val="000000"/>
+                <w:sz w:val="20"/>
+                <w:szCs w:val="20"/>
+              </w:rPr>
+              <w:t xml:space="preserve"> </w:t>
+            </w:r>
+            <w:r>
+              <w:rPr>
+                <w:rFonts w:asciiTheme="minorHAnsi" w:eastAsia="Calibri" w:hAnsiTheme="minorHAnsi" w:cstheme="minorHAnsi"/>
+                <w:color w:val="000000"/>
+                <w:sz w:val="20"/>
+                <w:szCs w:val="20"/>
+              </w:rPr>
+              <w:t>It’s a team collaboration extension app for Ms Teams</w:t>
+            </w:r>
+            <w:r>
+              <w:rPr>
+                <w:rFonts w:asciiTheme="minorHAnsi" w:eastAsia="Calibri" w:hAnsiTheme="minorHAnsi" w:cstheme="minorHAnsi"/>
+                <w:b/>
+                <w:bCs/>
+                <w:color w:val="000000"/>
+                <w:sz w:val="20"/>
+                <w:szCs w:val="20"/>
+              </w:rPr>
+              <w:t xml:space="preserve"> </w:t>
+            </w:r>
+          </w:p>
+          <w:p>
+            <w:pPr>
+              <w:pStyle w:val="ListParagraph"/>
+              <w:pBdr>
+                <w:top w:val="nil"/>
+                <w:left w:val="nil"/>
+                <w:bottom w:val="nil"/>
+                <w:right w:val="nil"/>
+                <w:between w:val="nil"/>
+              </w:pBdr>
+              <w:ind w:left="1440"/>
+              <w:rPr>
+                <w:rFonts w:asciiTheme="minorHAnsi" w:eastAsia="Calibri" w:hAnsiTheme="minorHAnsi" w:cstheme="minorHAnsi"/>
+                <w:color w:val="000000"/>
+                <w:sz w:val="20"/>
+                <w:szCs w:val="20"/>
+              </w:rPr>
+            </w:pPr>
+            <w:r>
+              <w:rPr>
+                <w:rFonts w:asciiTheme="minorHAnsi" w:eastAsia="Calibri" w:hAnsiTheme="minorHAnsi" w:cstheme="minorHAnsi"/>
+                <w:b/>
+                <w:bCs/>
+                <w:color w:val="000000"/>
+                <w:sz w:val="20"/>
+                <w:szCs w:val="20"/>
+              </w:rPr>
+              <w:t>Stack:</w:t>
+            </w:r>
+            <w:r>
+              <w:rPr>
+                <w:rFonts w:asciiTheme="minorHAnsi" w:eastAsia="Calibri" w:hAnsiTheme="minorHAnsi" w:cstheme="minorHAnsi"/>
+                <w:color w:val="000000"/>
+                <w:sz w:val="20"/>
+                <w:szCs w:val="20"/>
+              </w:rPr>
+              <w:t xml:space="preserve"> </w:t>
+            </w:r>
+            <w:r>
+              <w:rPr>
+                <w:rFonts w:asciiTheme="minorHAnsi" w:eastAsia="Calibri" w:hAnsiTheme="minorHAnsi" w:cstheme="minorHAnsi"/>
+                <w:color w:val="000000"/>
+                <w:sz w:val="20"/>
+                <w:szCs w:val="20"/>
+              </w:rPr>
+              <w:t>NodeJs, Angular, Azure Function, CosmosDB, Azure pub-sub, websocket, Typescript</w:t>
             </w:r>
           </w:p>
           <w:p>
@@ -2674,7 +2849,6 @@
               <w:t xml:space="preserve"> </w:t>
             </w:r>
             <w:hyperlink r:id="rId9" w:history="1">
-              <w:proofErr w:type="spellStart"/>
               <w:r>
                 <w:rPr>
                   <w:rFonts w:eastAsia="Calibri" w:cstheme="minorHAnsi"/>
@@ -2684,19 +2858,7 @@
                   <w:sz w:val="24"/>
                   <w:szCs w:val="24"/>
                 </w:rPr>
-                <w:t>Numberskills</w:t>
-              </w:r>
-              <w:proofErr w:type="spellEnd"/>
-              <w:r>
-                <w:rPr>
-                  <w:rFonts w:eastAsia="Calibri" w:cstheme="minorHAnsi"/>
-                  <w:b/>
-                  <w:bCs/>
-                  <w:color w:val="404040"/>
-                  <w:sz w:val="24"/>
-                  <w:szCs w:val="24"/>
-                </w:rPr>
-                <w:t xml:space="preserve"> AB</w:t>
+                <w:t>Numberskills AB</w:t>
               </w:r>
             </w:hyperlink>
             <w:r>
@@ -2795,6 +2957,7 @@
                 <w:sz w:val="20"/>
                 <w:szCs w:val="20"/>
               </w:rPr>
+              <w:lastRenderedPageBreak/>
               <w:t xml:space="preserve">Worked as a full stack </w:t>
             </w:r>
             <w:r>
@@ -2960,7 +3123,6 @@
                 <w:sz w:val="20"/>
                 <w:szCs w:val="20"/>
               </w:rPr>
-              <w:lastRenderedPageBreak/>
               <w:t xml:space="preserve">Designed and developed frontend layouts and components based on wireframes or user requirements using </w:t>
             </w:r>
             <w:r>
@@ -3284,9 +3446,8 @@
                 <w:sz w:val="20"/>
                 <w:szCs w:val="20"/>
               </w:rPr>
-              <w:t xml:space="preserve">, </w:t>
-            </w:r>
-            <w:proofErr w:type="spellStart"/>
+              <w:t>,</w:t>
+            </w:r>
             <w:r>
               <w:rPr>
                 <w:rFonts w:asciiTheme="minorHAnsi" w:eastAsia="Calibri" w:hAnsiTheme="minorHAnsi" w:cstheme="minorHAnsi"/>
@@ -3294,9 +3455,8 @@
                 <w:sz w:val="20"/>
                 <w:szCs w:val="20"/>
               </w:rPr>
-              <w:t>MsSQL</w:t>
-            </w:r>
-            <w:proofErr w:type="spellEnd"/>
+              <w:t xml:space="preserve"> NodeJs,</w:t>
+            </w:r>
             <w:r>
               <w:rPr>
                 <w:rFonts w:asciiTheme="minorHAnsi" w:eastAsia="Calibri" w:hAnsiTheme="minorHAnsi" w:cstheme="minorHAnsi"/>
@@ -3304,7 +3464,7 @@
                 <w:sz w:val="20"/>
                 <w:szCs w:val="20"/>
               </w:rPr>
-              <w:t>, Azure Blob,</w:t>
+              <w:t xml:space="preserve"> MsSQL, Azure Blob,</w:t>
             </w:r>
             <w:r>
               <w:rPr>
@@ -3322,67 +3482,7 @@
                 <w:sz w:val="20"/>
                 <w:szCs w:val="20"/>
               </w:rPr>
-              <w:t xml:space="preserve"> Cosmos DB, Vue.js, </w:t>
-            </w:r>
-            <w:proofErr w:type="spellStart"/>
-            <w:r>
-              <w:rPr>
-                <w:rFonts w:asciiTheme="minorHAnsi" w:eastAsia="Calibri" w:hAnsiTheme="minorHAnsi" w:cstheme="minorHAnsi"/>
-                <w:color w:val="000000"/>
-                <w:sz w:val="20"/>
-                <w:szCs w:val="20"/>
-              </w:rPr>
-              <w:t>Sharepoint</w:t>
-            </w:r>
-            <w:proofErr w:type="spellEnd"/>
-            <w:r>
-              <w:rPr>
-                <w:rFonts w:asciiTheme="minorHAnsi" w:eastAsia="Calibri" w:hAnsiTheme="minorHAnsi" w:cstheme="minorHAnsi"/>
-                <w:color w:val="000000"/>
-                <w:sz w:val="20"/>
-                <w:szCs w:val="20"/>
-              </w:rPr>
-              <w:t xml:space="preserve">, React.js, </w:t>
-            </w:r>
-            <w:proofErr w:type="spellStart"/>
-            <w:r>
-              <w:rPr>
-                <w:rFonts w:asciiTheme="minorHAnsi" w:eastAsia="Calibri" w:hAnsiTheme="minorHAnsi" w:cstheme="minorHAnsi"/>
-                <w:color w:val="000000"/>
-                <w:sz w:val="20"/>
-                <w:szCs w:val="20"/>
-              </w:rPr>
-              <w:t>JQuery</w:t>
-            </w:r>
-            <w:proofErr w:type="spellEnd"/>
-            <w:r>
-              <w:rPr>
-                <w:rFonts w:asciiTheme="minorHAnsi" w:eastAsia="Calibri" w:hAnsiTheme="minorHAnsi" w:cstheme="minorHAnsi"/>
-                <w:color w:val="000000"/>
-                <w:sz w:val="20"/>
-                <w:szCs w:val="20"/>
-              </w:rPr>
-              <w:t xml:space="preserve">, </w:t>
-            </w:r>
-            <w:proofErr w:type="spellStart"/>
-            <w:r>
-              <w:rPr>
-                <w:rFonts w:asciiTheme="minorHAnsi" w:eastAsia="Calibri" w:hAnsiTheme="minorHAnsi" w:cstheme="minorHAnsi"/>
-                <w:color w:val="000000"/>
-                <w:sz w:val="20"/>
-                <w:szCs w:val="20"/>
-              </w:rPr>
-              <w:t>SyncFusion</w:t>
-            </w:r>
-            <w:proofErr w:type="spellEnd"/>
-            <w:r>
-              <w:rPr>
-                <w:rFonts w:asciiTheme="minorHAnsi" w:eastAsia="Calibri" w:hAnsiTheme="minorHAnsi" w:cstheme="minorHAnsi"/>
-                <w:color w:val="000000"/>
-                <w:sz w:val="20"/>
-                <w:szCs w:val="20"/>
-              </w:rPr>
-              <w:t xml:space="preserve">, </w:t>
+              <w:t xml:space="preserve"> Cosmos DB, Vue.js, Sharepoint, React.js, JQuery, SyncFusion, </w:t>
             </w:r>
           </w:p>
           <w:p>
@@ -3510,9 +3610,8 @@
                 <w:sz w:val="20"/>
                 <w:szCs w:val="20"/>
               </w:rPr>
-              <w:t xml:space="preserve">, </w:t>
-            </w:r>
-            <w:proofErr w:type="spellStart"/>
+              <w:t xml:space="preserve">, MsSQL, </w:t>
+            </w:r>
             <w:r>
               <w:rPr>
                 <w:rFonts w:asciiTheme="minorHAnsi" w:eastAsia="Calibri" w:hAnsiTheme="minorHAnsi" w:cstheme="minorHAnsi"/>
@@ -3520,38 +3619,8 @@
                 <w:sz w:val="20"/>
                 <w:szCs w:val="20"/>
               </w:rPr>
-              <w:t>MsSQL</w:t>
-            </w:r>
-            <w:proofErr w:type="spellEnd"/>
-            <w:r>
-              <w:rPr>
-                <w:rFonts w:asciiTheme="minorHAnsi" w:eastAsia="Calibri" w:hAnsiTheme="minorHAnsi" w:cstheme="minorHAnsi"/>
-                <w:color w:val="000000"/>
-                <w:sz w:val="20"/>
-                <w:szCs w:val="20"/>
-              </w:rPr>
-              <w:t xml:space="preserve">, </w:t>
-            </w:r>
-            <w:r>
-              <w:rPr>
-                <w:rFonts w:asciiTheme="minorHAnsi" w:eastAsia="Calibri" w:hAnsiTheme="minorHAnsi" w:cstheme="minorHAnsi"/>
-                <w:color w:val="000000"/>
-                <w:sz w:val="20"/>
-                <w:szCs w:val="20"/>
-              </w:rPr>
-              <w:t xml:space="preserve">Vue.js, </w:t>
-            </w:r>
-            <w:proofErr w:type="spellStart"/>
-            <w:r>
-              <w:rPr>
-                <w:rFonts w:asciiTheme="minorHAnsi" w:eastAsia="Calibri" w:hAnsiTheme="minorHAnsi" w:cstheme="minorHAnsi"/>
-                <w:color w:val="000000"/>
-                <w:sz w:val="20"/>
-                <w:szCs w:val="20"/>
-              </w:rPr>
-              <w:t>SyncFusion</w:t>
-            </w:r>
-            <w:proofErr w:type="spellEnd"/>
+              <w:t>Vue.js, SyncFusion</w:t>
+            </w:r>
           </w:p>
           <w:p>
             <w:pPr>
@@ -3792,31 +3861,29 @@
                 <w:sz w:val="20"/>
                 <w:szCs w:val="20"/>
               </w:rPr>
-              <w:t xml:space="preserve">.Net core, Angular, PostgreSQL, </w:t>
-            </w:r>
-            <w:proofErr w:type="spellStart"/>
-            <w:r>
-              <w:rPr>
-                <w:rFonts w:asciiTheme="minorHAnsi" w:eastAsia="Calibri" w:hAnsiTheme="minorHAnsi" w:cstheme="minorHAnsi"/>
-                <w:b/>
-                <w:bCs/>
-                <w:color w:val="404040"/>
-                <w:sz w:val="20"/>
-                <w:szCs w:val="20"/>
-              </w:rPr>
-              <w:t>MsSQL</w:t>
-            </w:r>
-            <w:proofErr w:type="spellEnd"/>
-            <w:r>
-              <w:rPr>
-                <w:rFonts w:asciiTheme="minorHAnsi" w:eastAsia="Calibri" w:hAnsiTheme="minorHAnsi" w:cstheme="minorHAnsi"/>
-                <w:b/>
-                <w:bCs/>
-                <w:color w:val="404040"/>
-                <w:sz w:val="20"/>
-                <w:szCs w:val="20"/>
-              </w:rPr>
-              <w:t xml:space="preserve"> </w:t>
+              <w:t xml:space="preserve">.Net core, </w:t>
+            </w:r>
+            <w:r>
+              <w:rPr>
+                <w:rFonts w:asciiTheme="minorHAnsi" w:eastAsia="Calibri" w:hAnsiTheme="minorHAnsi" w:cstheme="minorHAnsi"/>
+                <w:b/>
+                <w:bCs/>
+                <w:color w:val="404040"/>
+                <w:sz w:val="20"/>
+                <w:szCs w:val="20"/>
+              </w:rPr>
+              <w:t xml:space="preserve">NodeJs, Python, </w:t>
+            </w:r>
+            <w:r>
+              <w:rPr>
+                <w:rFonts w:asciiTheme="minorHAnsi" w:eastAsia="Calibri" w:hAnsiTheme="minorHAnsi" w:cstheme="minorHAnsi"/>
+                <w:b/>
+                <w:bCs/>
+                <w:color w:val="404040"/>
+                <w:sz w:val="20"/>
+                <w:szCs w:val="20"/>
+              </w:rPr>
+              <w:t xml:space="preserve">Angular, PostgreSQL, MsSQL </w:t>
             </w:r>
             <w:r>
               <w:rPr>
@@ -4513,10 +4580,19 @@
             <w:r>
               <w:rPr>
                 <w:rFonts w:eastAsia="Calibri" w:cstheme="minorHAnsi"/>
-                <w:color w:val="404040"/>
-                <w:sz w:val="20"/>
-              </w:rPr>
-              <w:t>Asp.net core 3.1, Angular 10, PostgreSQL</w:t>
+                <w:bCs/>
+                <w:color w:val="404040"/>
+                <w:sz w:val="20"/>
+              </w:rPr>
+              <w:t>NodeJs</w:t>
+            </w:r>
+            <w:r>
+              <w:rPr>
+                <w:rFonts w:eastAsia="Calibri" w:cstheme="minorHAnsi"/>
+                <w:color w:val="404040"/>
+                <w:sz w:val="20"/>
+              </w:rPr>
+              <w:t>, Angular 10, PostgreSQL</w:t>
             </w:r>
           </w:p>
           <w:p>
@@ -4612,10 +4688,19 @@
             <w:r>
               <w:rPr>
                 <w:rFonts w:eastAsia="Calibri" w:cstheme="minorHAnsi"/>
-                <w:color w:val="404040"/>
-                <w:sz w:val="20"/>
-              </w:rPr>
-              <w:t>Asp.net core 3.1, Angular 9, MySQL</w:t>
+                <w:bCs/>
+                <w:color w:val="404040"/>
+                <w:sz w:val="20"/>
+              </w:rPr>
+              <w:t>NodeJs</w:t>
+            </w:r>
+            <w:r>
+              <w:rPr>
+                <w:rFonts w:eastAsia="Calibri" w:cstheme="minorHAnsi"/>
+                <w:color w:val="404040"/>
+                <w:sz w:val="20"/>
+              </w:rPr>
+              <w:t>, Angular 9, MySQL</w:t>
             </w:r>
           </w:p>
           <w:p>
@@ -4700,16 +4785,15 @@
                 <w:color w:val="404040"/>
                 <w:sz w:val="20"/>
               </w:rPr>
-              <w:t xml:space="preserve"> Asp.net core 3.1, Angular 8, </w:t>
-            </w:r>
-            <w:proofErr w:type="spellStart"/>
+              <w:t xml:space="preserve"> Asp.net core 3.1, Angular 8, M</w:t>
+            </w:r>
             <w:r>
               <w:rPr>
                 <w:rFonts w:cstheme="minorHAnsi"/>
                 <w:color w:val="404040"/>
                 <w:sz w:val="20"/>
               </w:rPr>
-              <w:t>M</w:t>
+              <w:t>s</w:t>
             </w:r>
             <w:r>
               <w:rPr>
@@ -4717,24 +4801,7 @@
                 <w:color w:val="404040"/>
                 <w:sz w:val="20"/>
               </w:rPr>
-              <w:t>s</w:t>
-            </w:r>
-            <w:r>
-              <w:rPr>
-                <w:rFonts w:cstheme="minorHAnsi"/>
-                <w:color w:val="404040"/>
-                <w:sz w:val="20"/>
-              </w:rPr>
-              <w:t>SQL</w:t>
-            </w:r>
-            <w:proofErr w:type="spellEnd"/>
-            <w:r>
-              <w:rPr>
-                <w:rFonts w:cstheme="minorHAnsi"/>
-                <w:color w:val="404040"/>
-                <w:sz w:val="20"/>
-              </w:rPr>
-              <w:t xml:space="preserve"> Server 2016. </w:t>
+              <w:t xml:space="preserve">SQL Server 2016. </w:t>
             </w:r>
           </w:p>
           <w:p>
@@ -4937,9 +5004,8 @@
                 <w:sz w:val="20"/>
                 <w:highlight w:val="white"/>
               </w:rPr>
-              <w:t xml:space="preserve">ASP.NET Core 2.1, </w:t>
-            </w:r>
-            <w:proofErr w:type="spellStart"/>
+              <w:t>ASP.NET Core 2.1, Angular</w:t>
+            </w:r>
             <w:r>
               <w:rPr>
                 <w:rFonts w:cstheme="minorHAnsi"/>
@@ -4947,7 +5013,7 @@
                 <w:sz w:val="20"/>
                 <w:highlight w:val="white"/>
               </w:rPr>
-              <w:t>Angular</w:t>
+              <w:t>.</w:t>
             </w:r>
             <w:r>
               <w:rPr>
@@ -4956,26 +5022,7 @@
                 <w:sz w:val="20"/>
                 <w:highlight w:val="white"/>
               </w:rPr>
-              <w:t>.</w:t>
-            </w:r>
-            <w:r>
-              <w:rPr>
-                <w:rFonts w:cstheme="minorHAnsi"/>
-                <w:color w:val="404040"/>
-                <w:sz w:val="20"/>
-                <w:highlight w:val="white"/>
-              </w:rPr>
-              <w:t>Js</w:t>
-            </w:r>
-            <w:proofErr w:type="spellEnd"/>
-            <w:r>
-              <w:rPr>
-                <w:rFonts w:cstheme="minorHAnsi"/>
-                <w:color w:val="404040"/>
-                <w:sz w:val="20"/>
-                <w:highlight w:val="white"/>
-              </w:rPr>
-              <w:t xml:space="preserve">, jQuery, PostgreSQL. </w:t>
+              <w:t xml:space="preserve">Js, jQuery, PostgreSQL. </w:t>
             </w:r>
           </w:p>
           <w:p>
@@ -5006,6 +5053,7 @@
                 <w:color w:val="404040"/>
                 <w:sz w:val="20"/>
               </w:rPr>
+              <w:lastRenderedPageBreak/>
               <w:t xml:space="preserve">Bureau of Statistics (BBS): </w:t>
             </w:r>
             <w:r>
@@ -5059,16 +5107,15 @@
                 <w:color w:val="404040"/>
                 <w:sz w:val="20"/>
               </w:rPr>
-              <w:t xml:space="preserve"> Asp.net MVC 5, </w:t>
-            </w:r>
-            <w:proofErr w:type="spellStart"/>
+              <w:t xml:space="preserve"> Asp.net MVC 5, Angular</w:t>
+            </w:r>
             <w:r>
               <w:rPr>
                 <w:rFonts w:cstheme="minorHAnsi"/>
                 <w:color w:val="404040"/>
                 <w:sz w:val="20"/>
               </w:rPr>
-              <w:t>Angular</w:t>
+              <w:t>.</w:t>
             </w:r>
             <w:r>
               <w:rPr>
@@ -5076,24 +5123,7 @@
                 <w:color w:val="404040"/>
                 <w:sz w:val="20"/>
               </w:rPr>
-              <w:t>.</w:t>
-            </w:r>
-            <w:r>
-              <w:rPr>
-                <w:rFonts w:cstheme="minorHAnsi"/>
-                <w:color w:val="404040"/>
-                <w:sz w:val="20"/>
-              </w:rPr>
-              <w:t>Js</w:t>
-            </w:r>
-            <w:proofErr w:type="spellEnd"/>
-            <w:r>
-              <w:rPr>
-                <w:rFonts w:cstheme="minorHAnsi"/>
-                <w:color w:val="404040"/>
-                <w:sz w:val="20"/>
-              </w:rPr>
-              <w:t xml:space="preserve">, Oracle, Entity Framework. </w:t>
+              <w:t xml:space="preserve">Js, Oracle, Entity Framework. </w:t>
             </w:r>
           </w:p>
           <w:p>
@@ -5119,27 +5149,15 @@
                 <w:szCs w:val="22"/>
               </w:rPr>
             </w:pPr>
-            <w:proofErr w:type="spellStart"/>
-            <w:r>
-              <w:rPr>
-                <w:rFonts w:eastAsia="Calibri" w:cstheme="minorHAnsi"/>
-                <w:b/>
-                <w:bCs/>
-                <w:color w:val="404040"/>
-                <w:szCs w:val="22"/>
-              </w:rPr>
-              <w:t>Databiz</w:t>
-            </w:r>
-            <w:proofErr w:type="spellEnd"/>
-            <w:r>
-              <w:rPr>
-                <w:rFonts w:eastAsia="Calibri" w:cstheme="minorHAnsi"/>
-                <w:b/>
-                <w:bCs/>
-                <w:color w:val="404040"/>
-                <w:szCs w:val="22"/>
-              </w:rPr>
-              <w:t xml:space="preserve"> Software Ltd- </w:t>
+            <w:r>
+              <w:rPr>
+                <w:rFonts w:eastAsia="Calibri" w:cstheme="minorHAnsi"/>
+                <w:b/>
+                <w:bCs/>
+                <w:color w:val="404040"/>
+                <w:szCs w:val="22"/>
+              </w:rPr>
+              <w:t xml:space="preserve">Databiz Software Ltd- </w:t>
             </w:r>
             <w:r>
               <w:rPr>
@@ -5244,7 +5262,6 @@
                 <w:sz w:val="20"/>
                 <w:szCs w:val="20"/>
               </w:rPr>
-              <w:lastRenderedPageBreak/>
               <w:t xml:space="preserve">Worked as Full stack developer specializing in </w:t>
             </w:r>
             <w:r>
@@ -5256,19 +5273,7 @@
                 <w:sz w:val="20"/>
                 <w:szCs w:val="20"/>
               </w:rPr>
-              <w:t xml:space="preserve">Asp.Net, </w:t>
-            </w:r>
-            <w:proofErr w:type="spellStart"/>
-            <w:r>
-              <w:rPr>
-                <w:rFonts w:asciiTheme="minorHAnsi" w:eastAsia="Calibri" w:hAnsiTheme="minorHAnsi" w:cstheme="minorHAnsi"/>
-                <w:b/>
-                <w:bCs/>
-                <w:color w:val="404040"/>
-                <w:sz w:val="20"/>
-                <w:szCs w:val="20"/>
-              </w:rPr>
-              <w:t>Angular</w:t>
+              <w:t>Asp.Net, Angular</w:t>
             </w:r>
             <w:r>
               <w:rPr>
@@ -5281,7 +5286,6 @@
               </w:rPr>
               <w:t>Js</w:t>
             </w:r>
-            <w:proofErr w:type="spellEnd"/>
             <w:r>
               <w:rPr>
                 <w:rFonts w:asciiTheme="minorHAnsi" w:eastAsia="Calibri" w:hAnsiTheme="minorHAnsi" w:cstheme="minorHAnsi"/>
@@ -5838,25 +5842,7 @@
                 <w:color w:val="404040"/>
                 <w:sz w:val="20"/>
               </w:rPr>
-              <w:t xml:space="preserve">: ASP.NET MVC 4, ADO.NET, Entity framework, jQuery, jQuery </w:t>
-            </w:r>
-            <w:proofErr w:type="spellStart"/>
-            <w:r>
-              <w:rPr>
-                <w:rFonts w:eastAsia="Calibri"/>
-                <w:color w:val="404040"/>
-                <w:sz w:val="20"/>
-              </w:rPr>
-              <w:t>EasyUI</w:t>
-            </w:r>
-            <w:proofErr w:type="spellEnd"/>
-            <w:r>
-              <w:rPr>
-                <w:rFonts w:eastAsia="Calibri"/>
-                <w:color w:val="404040"/>
-                <w:sz w:val="20"/>
-              </w:rPr>
-              <w:t xml:space="preserve"> and SQL Server, CSS3.</w:t>
+              <w:t>: ASP.NET MVC 4, ADO.NET, Entity framework, jQuery, jQuery EasyUI and SQL Server, CSS3.</w:t>
             </w:r>
           </w:p>
           <w:p>
@@ -5923,25 +5909,7 @@
                 <w:color w:val="404040"/>
                 <w:sz w:val="20"/>
               </w:rPr>
-              <w:t xml:space="preserve">: ASP.NET MVC-4, ADO.NET, LINQ, Angular </w:t>
-            </w:r>
-            <w:proofErr w:type="spellStart"/>
-            <w:r>
-              <w:rPr>
-                <w:rFonts w:eastAsia="Calibri"/>
-                <w:color w:val="404040"/>
-                <w:sz w:val="20"/>
-              </w:rPr>
-              <w:t>Js</w:t>
-            </w:r>
-            <w:proofErr w:type="spellEnd"/>
-            <w:r>
-              <w:rPr>
-                <w:rFonts w:eastAsia="Calibri"/>
-                <w:color w:val="404040"/>
-                <w:sz w:val="20"/>
-              </w:rPr>
-              <w:t>, jQuery, and MS SQL Server</w:t>
+              <w:t>: ASP.NET MVC-4, ADO.NET, LINQ, Angular Js, jQuery, and MS SQL Server</w:t>
             </w:r>
           </w:p>
           <w:p>
@@ -8049,7 +8017,7 @@
   <w:abstractNum w:abstractNumId="12" w15:restartNumberingAfterBreak="0">
     <w:nsid w:val="7A2F39B8"/>
     <w:multiLevelType w:val="hybridMultilevel"/>
-    <w:tmpl w:val="F4C6E74E"/>
+    <w:tmpl w:val="EDE40912"/>
     <w:lvl w:ilvl="0" w:tplc="40090001">
       <w:start w:val="1"/>
       <w:numFmt w:val="bullet"/>

</xml_diff>